<commit_message>
correcciones en el documento y el proyecto con el avance
</commit_message>
<xml_diff>
--- a/Documento/Perfil del Proyecto - Aaron Luna.docx
+++ b/Documento/Perfil del Proyecto - Aaron Luna.docx
@@ -667,8 +667,6 @@
         </w:rPr>
         <w:t xml:space="preserve"> se pueden mejorar al respecto. C</w:t>
       </w:r>
-      <w:bookmarkStart w:id="0" w:name="_GoBack"/>
-      <w:bookmarkEnd w:id="0"/>
       <w:r>
         <w:rPr>
           <w:rFonts w:ascii="Times New Roman" w:hAnsi="Times New Roman" w:cs="Times New Roman"/>
@@ -1240,12 +1238,14 @@
         <w:rPr>
           <w:rFonts w:ascii="Times New Roman" w:hAnsi="Times New Roman" w:cs="Times New Roman"/>
           <w:b/>
+          <w:lang w:val="es-ES"/>
         </w:rPr>
       </w:pPr>
       <w:r>
         <w:rPr>
           <w:rFonts w:ascii="Times New Roman" w:hAnsi="Times New Roman" w:cs="Times New Roman"/>
           <w:b/>
+          <w:lang w:val="es-ES"/>
         </w:rPr>
         <w:t>ALCANCES</w:t>
       </w:r>
@@ -1258,6 +1258,7 @@
         <w:rPr>
           <w:rFonts w:ascii="Times New Roman" w:hAnsi="Times New Roman" w:cs="Times New Roman"/>
           <w:b/>
+          <w:lang w:val="es-ES"/>
         </w:rPr>
       </w:pPr>
     </w:p>
@@ -1787,6 +1788,7 @@
         <w:rPr>
           <w:rFonts w:ascii="Times New Roman" w:hAnsi="Times New Roman" w:cs="Times New Roman"/>
           <w:b/>
+          <w:lang w:val="es-ES"/>
         </w:rPr>
       </w:pPr>
     </w:p>
@@ -1926,6 +1928,7 @@
           <w:rFonts w:ascii="Times New Roman" w:hAnsi="Times New Roman" w:cs="Times New Roman"/>
           <w:b/>
           <w:bCs/>
+          <w:lang w:val="es-ES"/>
         </w:rPr>
       </w:pPr>
     </w:p>
@@ -1981,15 +1984,7 @@
           <w:bCs/>
           <w:lang w:val="es-ES"/>
         </w:rPr>
-        <w:t>La Aplicación estará basa</w:t>
-      </w:r>
-      <w:r>
-        <w:rPr>
-          <w:rFonts w:ascii="Times New Roman" w:hAnsi="Times New Roman" w:cs="Times New Roman"/>
-          <w:bCs/>
-          <w:lang w:val="es-ES"/>
-        </w:rPr>
-        <w:t xml:space="preserve">da en el Modelos Vista </w:t>
+        <w:t xml:space="preserve">La Aplicación estará basada en el Modelos Vista </w:t>
       </w:r>
       <w:proofErr w:type="spellStart"/>
       <w:r>
@@ -2099,6 +2094,63 @@
         <w:rPr>
           <w:rFonts w:ascii="Times New Roman" w:hAnsi="Times New Roman" w:cs="Times New Roman"/>
           <w:bCs/>
+          <w:noProof/>
+          <w:lang w:eastAsia="en-US"/>
+        </w:rPr>
+        <w:drawing>
+          <wp:anchor distT="0" distB="0" distL="114300" distR="114300" simplePos="0" relativeHeight="251658240" behindDoc="0" locked="0" layoutInCell="1" allowOverlap="1" wp14:anchorId="1D393778" wp14:editId="501E0AD6">
+            <wp:simplePos x="0" y="0"/>
+            <wp:positionH relativeFrom="page">
+              <wp:align>center</wp:align>
+            </wp:positionH>
+            <wp:positionV relativeFrom="paragraph">
+              <wp:posOffset>414655</wp:posOffset>
+            </wp:positionV>
+            <wp:extent cx="4810796" cy="3448531"/>
+            <wp:effectExtent l="0" t="0" r="8890" b="0"/>
+            <wp:wrapTopAndBottom/>
+            <wp:docPr id="2" name="Imagen 2"/>
+            <wp:cNvGraphicFramePr>
+              <a:graphicFrameLocks xmlns:a="http://schemas.openxmlformats.org/drawingml/2006/main" noChangeAspect="1"/>
+            </wp:cNvGraphicFramePr>
+            <a:graphic xmlns:a="http://schemas.openxmlformats.org/drawingml/2006/main">
+              <a:graphicData uri="http://schemas.openxmlformats.org/drawingml/2006/picture">
+                <pic:pic xmlns:pic="http://schemas.openxmlformats.org/drawingml/2006/picture">
+                  <pic:nvPicPr>
+                    <pic:cNvPr id="2" name="2016-10-15_0039.png"/>
+                    <pic:cNvPicPr/>
+                  </pic:nvPicPr>
+                  <pic:blipFill>
+                    <a:blip r:embed="rId9">
+                      <a:extLst>
+                        <a:ext uri="{28A0092B-C50C-407E-A947-70E740481C1C}">
+                          <a14:useLocalDpi xmlns:a14="http://schemas.microsoft.com/office/drawing/2010/main" val="0"/>
+                        </a:ext>
+                      </a:extLst>
+                    </a:blip>
+                    <a:stretch>
+                      <a:fillRect/>
+                    </a:stretch>
+                  </pic:blipFill>
+                  <pic:spPr>
+                    <a:xfrm>
+                      <a:off x="0" y="0"/>
+                      <a:ext cx="4810796" cy="3448531"/>
+                    </a:xfrm>
+                    <a:prstGeom prst="rect">
+                      <a:avLst/>
+                    </a:prstGeom>
+                  </pic:spPr>
+                </pic:pic>
+              </a:graphicData>
+            </a:graphic>
+          </wp:anchor>
+        </w:drawing>
+      </w:r>
+      <w:r>
+        <w:rPr>
+          <w:rFonts w:ascii="Times New Roman" w:hAnsi="Times New Roman" w:cs="Times New Roman"/>
+          <w:bCs/>
           <w:lang w:val="es-ES"/>
         </w:rPr>
         <w:t xml:space="preserve">Usará Material </w:t>
@@ -2121,6 +2173,20 @@
         </w:rPr>
         <w:t xml:space="preserve"> para las vistas.</w:t>
       </w:r>
+      <w:bookmarkStart w:id="0" w:name="_GoBack"/>
+      <w:bookmarkEnd w:id="0"/>
+    </w:p>
+    <w:p>
+      <w:pPr>
+        <w:suppressAutoHyphens/>
+        <w:spacing w:before="240" w:after="240" w:line="360" w:lineRule="auto"/>
+        <w:jc w:val="both"/>
+        <w:rPr>
+          <w:rFonts w:ascii="Times New Roman" w:hAnsi="Times New Roman" w:cs="Times New Roman"/>
+          <w:bCs/>
+          <w:lang w:val="es-ES"/>
+        </w:rPr>
+      </w:pPr>
     </w:p>
     <w:p>
       <w:pPr>
@@ -2192,7 +2258,7 @@
         </w:rPr>
         <w:t xml:space="preserve">: </w:t>
       </w:r>
-      <w:hyperlink r:id="rId9" w:history="1">
+      <w:hyperlink r:id="rId10" w:history="1">
         <w:r>
           <w:rPr>
             <w:rStyle w:val="Hipervnculo"/>
@@ -2205,8 +2271,8 @@
       </w:hyperlink>
     </w:p>
     <w:sectPr>
-      <w:footerReference w:type="even" r:id="rId10"/>
-      <w:footerReference w:type="default" r:id="rId11"/>
+      <w:footerReference w:type="even" r:id="rId11"/>
+      <w:footerReference w:type="default" r:id="rId12"/>
       <w:pgSz w:w="12240" w:h="15840"/>
       <w:pgMar w:top="1701" w:right="1701" w:bottom="1701" w:left="1985" w:header="708" w:footer="708" w:gutter="0"/>
       <w:pgNumType w:start="1"/>
@@ -7506,7 +7572,7 @@
 </file>
 
 <file path=customXml/itemProps1.xml><?xml version="1.0" encoding="utf-8"?>
-<ds:datastoreItem xmlns:ds="http://schemas.openxmlformats.org/officeDocument/2006/customXml" ds:itemID="{0612A525-50DA-43D1-B7F0-A392E3F2E1BC}">
+<ds:datastoreItem xmlns:ds="http://schemas.openxmlformats.org/officeDocument/2006/customXml" ds:itemID="{0FC3FB31-F1EA-4930-A3F4-53CF19281E21}">
   <ds:schemaRefs>
     <ds:schemaRef ds:uri="http://schemas.openxmlformats.org/officeDocument/2006/bibliography"/>
   </ds:schemaRefs>

</xml_diff>